<commit_message>
Additional information added into the report and pdf format is created.
</commit_message>
<xml_diff>
--- a/Traffic_Signs_Classifier_Report.docx
+++ b/Traffic_Signs_Classifier_Report.docx
@@ -99,18 +99,30 @@
     <w:p>
       <w:pPr>
         <w:pStyle w:val="Heading1"/>
-      </w:pPr>
-      <w:r>
+        <w:rPr>
+          <w:b/>
+          <w:u w:val="single"/>
+        </w:rPr>
+      </w:pPr>
+      <w:r>
+        <w:rPr>
+          <w:b/>
+          <w:u w:val="single"/>
+        </w:rPr>
         <w:lastRenderedPageBreak/>
-        <w:t>Visualization of Traffic Signs:</w:t>
-      </w:r>
-    </w:p>
-    <w:p>
-      <w:r>
-        <w:t>There are 43 unique signs and rand</w:t>
-      </w:r>
-      <w:r>
-        <w:t>omly selected signs shown above</w:t>
+        <w:t>Data Exploration</w:t>
+      </w:r>
+      <w:r>
+        <w:rPr>
+          <w:b/>
+          <w:u w:val="single"/>
+        </w:rPr>
+        <w:t>:</w:t>
+      </w:r>
+    </w:p>
+    <w:p>
+      <w:r>
+        <w:t>There are 43 unique signs and randomly selected signs shown above</w:t>
       </w:r>
       <w:r>
         <w:t xml:space="preserve"> in Figure1</w:t>
@@ -122,64 +134,91 @@
     <w:p>
       <w:pPr>
         <w:pStyle w:val="Heading1"/>
-      </w:pPr>
+        <w:rPr>
+          <w:b/>
+          <w:u w:val="single"/>
+        </w:rPr>
+      </w:pPr>
+      <w:r>
+        <w:rPr>
+          <w:b/>
+          <w:u w:val="single"/>
+        </w:rPr>
+        <w:t>Design and Test a Model Architecture:</w:t>
+      </w:r>
+    </w:p>
+    <w:p>
+      <w:pPr>
+        <w:pStyle w:val="Heading2"/>
+      </w:pPr>
+      <w:r>
+        <w:t>Reaching expected validation accuracy (0.93 or higher)</w:t>
+      </w:r>
+      <w:r>
+        <w:t>:</w:t>
+      </w:r>
+    </w:p>
+    <w:p>
+      <w:pPr>
+        <w:pStyle w:val="Heading3"/>
+      </w:pPr>
+      <w:r>
+        <w:t>What was the first architecture was tried and why was it chosen?</w:t>
+      </w:r>
+    </w:p>
+    <w:p>
+      <w:r>
+        <w:t xml:space="preserve">Initially started with the original </w:t>
+      </w:r>
       <w:proofErr w:type="spellStart"/>
       <w:r>
         <w:t>LeNet</w:t>
       </w:r>
       <w:proofErr w:type="spellEnd"/>
       <w:r>
-        <w:t xml:space="preserve"> </w:t>
-      </w:r>
-      <w:r>
-        <w:t>Model</w:t>
-      </w:r>
-      <w:r>
-        <w:t xml:space="preserve"> Modification</w:t>
-      </w:r>
-      <w:r>
-        <w:t>:</w:t>
-      </w:r>
-    </w:p>
-    <w:p>
-      <w:r>
-        <w:t xml:space="preserve">Alteration to the provided original </w:t>
-      </w:r>
-      <w:proofErr w:type="spellStart"/>
-      <w:r>
-        <w:t>LeNet</w:t>
-      </w:r>
-      <w:proofErr w:type="spellEnd"/>
-      <w:r>
-        <w:t xml:space="preserve"> model was to increase depth, multiply by 4, and adding additional two fully connected layers. Table1, </w:t>
-      </w:r>
-      <w:proofErr w:type="spellStart"/>
-      <w:r>
-        <w:t>LeNet</w:t>
-      </w:r>
-      <w:proofErr w:type="spellEnd"/>
-      <w:r>
-        <w:t xml:space="preserve"> Enhanced Model specifications given as follow</w:t>
-      </w:r>
-    </w:p>
-    <w:p>
-      <w:pPr>
+        <w:t xml:space="preserve"> model and the model specifications are shown on Table1. The model was tested with 20 epochs but validation accuracy lower </w:t>
+      </w:r>
+      <w:r>
+        <w:t>than 0.90</w:t>
+      </w:r>
+      <w:r>
+        <w:t xml:space="preserve"> then I started increasing depth and adding more fully connected layers. </w:t>
+      </w:r>
+      <w:r>
+        <w:t xml:space="preserve">The initial model used for base lining. </w:t>
+      </w:r>
+    </w:p>
+    <w:p>
+      <w:r>
         <w:rPr>
           <w:rStyle w:val="IntenseEmphasis"/>
         </w:rPr>
-      </w:pPr>
+        <w:t>Table</w:t>
+      </w:r>
       <w:r>
         <w:rPr>
           <w:rStyle w:val="IntenseEmphasis"/>
         </w:rPr>
-        <w:t xml:space="preserve">Table1: Enhanced </w:t>
-      </w:r>
-      <w:proofErr w:type="spellStart"/>
+        <w:t>1</w:t>
+      </w:r>
       <w:r>
         <w:rPr>
           <w:rStyle w:val="IntenseEmphasis"/>
         </w:rPr>
-        <w:t>LeNet</w:t>
+        <w:t xml:space="preserve">: </w:t>
+      </w:r>
+      <w:proofErr w:type="spellStart"/>
+      <w:r>
+        <w:rPr>
+          <w:rStyle w:val="IntenseEmphasis"/>
+        </w:rPr>
+        <w:t>L</w:t>
+      </w:r>
+      <w:r>
+        <w:rPr>
+          <w:rStyle w:val="IntenseEmphasis"/>
+        </w:rPr>
+        <w:t>eNet</w:t>
       </w:r>
       <w:proofErr w:type="spellEnd"/>
       <w:r>
@@ -187,6 +226,12 @@
           <w:rStyle w:val="IntenseEmphasis"/>
         </w:rPr>
         <w:t xml:space="preserve"> Model</w:t>
+      </w:r>
+      <w:r>
+        <w:rPr>
+          <w:rStyle w:val="IntenseEmphasis"/>
+        </w:rPr>
+        <w:t xml:space="preserve"> Details</w:t>
       </w:r>
     </w:p>
     <w:tbl>
@@ -400,7 +445,7 @@
           </w:tcPr>
           <w:p>
             <w:r>
-              <w:t>5,5,1,24</w:t>
+              <w:t>5,5,1,6</w:t>
             </w:r>
           </w:p>
         </w:tc>
@@ -490,7 +535,7 @@
           </w:tcPr>
           <w:p>
             <w:r>
-              <w:t>14x14x24</w:t>
+              <w:t>14x14x6</w:t>
             </w:r>
           </w:p>
         </w:tc>
@@ -512,7 +557,7 @@
           </w:tcPr>
           <w:p>
             <w:r>
-              <w:t>5,5,24,64</w:t>
+              <w:t>5,5,24,16</w:t>
             </w:r>
           </w:p>
         </w:tc>
@@ -548,7 +593,7 @@
           </w:tcPr>
           <w:p>
             <w:r>
-              <w:t>10x10x64</w:t>
+              <w:t>10x10x16</w:t>
             </w:r>
           </w:p>
         </w:tc>
@@ -602,7 +647,7 @@
           </w:tcPr>
           <w:p>
             <w:r>
-              <w:t>5x5x64</w:t>
+              <w:t>5x5x16</w:t>
             </w:r>
           </w:p>
         </w:tc>
@@ -648,53 +693,10 @@
           </w:tcPr>
           <w:p>
             <w:r>
-              <w:t>1600</w:t>
-            </w:r>
-          </w:p>
-        </w:tc>
-      </w:tr>
-      <w:tr>
-        <w:tc>
-          <w:tcPr>
-            <w:tcW w:w="1759" w:type="dxa"/>
-          </w:tcPr>
-          <w:p>
-            <w:r>
-              <w:t>Fully Connected</w:t>
-            </w:r>
-          </w:p>
-        </w:tc>
-        <w:tc>
-          <w:tcPr>
-            <w:tcW w:w="1074" w:type="dxa"/>
-          </w:tcPr>
-          <w:p/>
-        </w:tc>
-        <w:tc>
-          <w:tcPr>
-            <w:tcW w:w="1074" w:type="dxa"/>
-          </w:tcPr>
-          <w:p/>
-        </w:tc>
-        <w:tc>
-          <w:tcPr>
-            <w:tcW w:w="1074" w:type="dxa"/>
-          </w:tcPr>
-          <w:p/>
-        </w:tc>
-        <w:tc>
-          <w:tcPr>
-            <w:tcW w:w="1074" w:type="dxa"/>
-          </w:tcPr>
-          <w:p/>
-        </w:tc>
-        <w:tc>
-          <w:tcPr>
-            <w:tcW w:w="1076" w:type="dxa"/>
-          </w:tcPr>
-          <w:p>
-            <w:r>
-              <w:t>480</w:t>
+              <w:t>40</w:t>
+            </w:r>
+            <w:r>
+              <w:t>0</w:t>
             </w:r>
           </w:p>
         </w:tc>
@@ -839,6 +841,981 @@
       </w:tr>
     </w:tbl>
     <w:p/>
+    <w:p>
+      <w:pPr>
+        <w:pStyle w:val="Heading3"/>
+        <w:rPr>
+          <w:rFonts w:eastAsia="Times New Roman"/>
+        </w:rPr>
+      </w:pPr>
+      <w:r>
+        <w:rPr>
+          <w:rFonts w:eastAsia="Times New Roman"/>
+        </w:rPr>
+        <w:t>What were some problems with the initial architecture?</w:t>
+      </w:r>
+    </w:p>
+    <w:p>
+      <w:r>
+        <w:t xml:space="preserve">The main reason for the initial architecture was not providing good validation accuracy. </w:t>
+      </w:r>
+    </w:p>
+    <w:p>
+      <w:pPr>
+        <w:pStyle w:val="Heading3"/>
+        <w:rPr>
+          <w:rFonts w:eastAsia="Times New Roman"/>
+        </w:rPr>
+      </w:pPr>
+      <w:r>
+        <w:rPr>
+          <w:rFonts w:eastAsia="Times New Roman"/>
+        </w:rPr>
+        <w:t>How was the architecture adjusted and why was it adjusted?</w:t>
+      </w:r>
+    </w:p>
+    <w:p>
+      <w:r>
+        <w:t xml:space="preserve">Alteration to the provided original </w:t>
+      </w:r>
+      <w:proofErr w:type="spellStart"/>
+      <w:r>
+        <w:t>LeNet</w:t>
+      </w:r>
+      <w:proofErr w:type="spellEnd"/>
+      <w:r>
+        <w:t xml:space="preserve"> model was to increase depth, multiply </w:t>
+      </w:r>
+      <w:r>
+        <w:t>by 4, and adding additional fully connected layer</w:t>
+      </w:r>
+      <w:r>
+        <w:t xml:space="preserve">. Table1, </w:t>
+      </w:r>
+      <w:proofErr w:type="spellStart"/>
+      <w:r>
+        <w:t>LeNet</w:t>
+      </w:r>
+      <w:proofErr w:type="spellEnd"/>
+      <w:r>
+        <w:t xml:space="preserve"> Enhanced Model specifications given as follow</w:t>
+      </w:r>
+    </w:p>
+    <w:p>
+      <w:pPr>
+        <w:rPr>
+          <w:rStyle w:val="IntenseEmphasis"/>
+        </w:rPr>
+      </w:pPr>
+      <w:r>
+        <w:rPr>
+          <w:rStyle w:val="IntenseEmphasis"/>
+        </w:rPr>
+        <w:t>Table2</w:t>
+      </w:r>
+      <w:r>
+        <w:rPr>
+          <w:rStyle w:val="IntenseEmphasis"/>
+        </w:rPr>
+        <w:t xml:space="preserve">: Enhanced </w:t>
+      </w:r>
+      <w:proofErr w:type="spellStart"/>
+      <w:r>
+        <w:rPr>
+          <w:rStyle w:val="IntenseEmphasis"/>
+        </w:rPr>
+        <w:t>LeNet</w:t>
+      </w:r>
+      <w:proofErr w:type="spellEnd"/>
+      <w:r>
+        <w:rPr>
+          <w:rStyle w:val="IntenseEmphasis"/>
+        </w:rPr>
+        <w:t xml:space="preserve"> Model</w:t>
+      </w:r>
+    </w:p>
+    <w:tbl>
+      <w:tblPr>
+        <w:tblStyle w:val="TableGrid"/>
+        <w:tblW w:w="0" w:type="auto"/>
+        <w:tblLook w:val="04A0" w:firstRow="1" w:lastRow="0" w:firstColumn="1" w:lastColumn="0" w:noHBand="0" w:noVBand="1"/>
+      </w:tblPr>
+      <w:tblGrid>
+        <w:gridCol w:w="1759"/>
+        <w:gridCol w:w="1074"/>
+        <w:gridCol w:w="1074"/>
+        <w:gridCol w:w="1074"/>
+        <w:gridCol w:w="1074"/>
+        <w:gridCol w:w="1076"/>
+      </w:tblGrid>
+      <w:tr>
+        <w:tc>
+          <w:tcPr>
+            <w:tcW w:w="1759" w:type="dxa"/>
+          </w:tcPr>
+          <w:p>
+            <w:pPr>
+              <w:rPr>
+                <w:b/>
+                <w:sz w:val="24"/>
+                <w:szCs w:val="24"/>
+              </w:rPr>
+            </w:pPr>
+            <w:r>
+              <w:rPr>
+                <w:b/>
+                <w:sz w:val="24"/>
+                <w:szCs w:val="24"/>
+              </w:rPr>
+              <w:t>Layer</w:t>
+            </w:r>
+          </w:p>
+        </w:tc>
+        <w:tc>
+          <w:tcPr>
+            <w:tcW w:w="1074" w:type="dxa"/>
+          </w:tcPr>
+          <w:p>
+            <w:pPr>
+              <w:rPr>
+                <w:b/>
+                <w:sz w:val="24"/>
+                <w:szCs w:val="24"/>
+              </w:rPr>
+            </w:pPr>
+            <w:r>
+              <w:rPr>
+                <w:b/>
+                <w:sz w:val="24"/>
+                <w:szCs w:val="24"/>
+              </w:rPr>
+              <w:t>Filter</w:t>
+            </w:r>
+          </w:p>
+        </w:tc>
+        <w:tc>
+          <w:tcPr>
+            <w:tcW w:w="1074" w:type="dxa"/>
+          </w:tcPr>
+          <w:p>
+            <w:pPr>
+              <w:rPr>
+                <w:b/>
+                <w:sz w:val="24"/>
+                <w:szCs w:val="24"/>
+              </w:rPr>
+            </w:pPr>
+            <w:r>
+              <w:rPr>
+                <w:b/>
+                <w:sz w:val="24"/>
+                <w:szCs w:val="24"/>
+              </w:rPr>
+              <w:t>Strides</w:t>
+            </w:r>
+          </w:p>
+        </w:tc>
+        <w:tc>
+          <w:tcPr>
+            <w:tcW w:w="1074" w:type="dxa"/>
+          </w:tcPr>
+          <w:p>
+            <w:pPr>
+              <w:rPr>
+                <w:b/>
+                <w:sz w:val="24"/>
+                <w:szCs w:val="24"/>
+              </w:rPr>
+            </w:pPr>
+            <w:r>
+              <w:rPr>
+                <w:b/>
+                <w:sz w:val="24"/>
+                <w:szCs w:val="24"/>
+              </w:rPr>
+              <w:t>Padding</w:t>
+            </w:r>
+          </w:p>
+        </w:tc>
+        <w:tc>
+          <w:tcPr>
+            <w:tcW w:w="1074" w:type="dxa"/>
+          </w:tcPr>
+          <w:p>
+            <w:pPr>
+              <w:rPr>
+                <w:b/>
+                <w:sz w:val="24"/>
+                <w:szCs w:val="24"/>
+              </w:rPr>
+            </w:pPr>
+            <w:r>
+              <w:rPr>
+                <w:b/>
+                <w:sz w:val="24"/>
+                <w:szCs w:val="24"/>
+              </w:rPr>
+              <w:t>Kernel</w:t>
+            </w:r>
+          </w:p>
+        </w:tc>
+        <w:tc>
+          <w:tcPr>
+            <w:tcW w:w="1076" w:type="dxa"/>
+          </w:tcPr>
+          <w:p>
+            <w:pPr>
+              <w:rPr>
+                <w:b/>
+                <w:sz w:val="24"/>
+                <w:szCs w:val="24"/>
+              </w:rPr>
+            </w:pPr>
+            <w:r>
+              <w:rPr>
+                <w:b/>
+                <w:sz w:val="24"/>
+                <w:szCs w:val="24"/>
+              </w:rPr>
+              <w:t>Shape</w:t>
+            </w:r>
+          </w:p>
+        </w:tc>
+      </w:tr>
+      <w:tr>
+        <w:tc>
+          <w:tcPr>
+            <w:tcW w:w="1759" w:type="dxa"/>
+          </w:tcPr>
+          <w:p>
+            <w:r>
+              <w:t>Input</w:t>
+            </w:r>
+          </w:p>
+        </w:tc>
+        <w:tc>
+          <w:tcPr>
+            <w:tcW w:w="1074" w:type="dxa"/>
+          </w:tcPr>
+          <w:p/>
+        </w:tc>
+        <w:tc>
+          <w:tcPr>
+            <w:tcW w:w="1074" w:type="dxa"/>
+          </w:tcPr>
+          <w:p/>
+        </w:tc>
+        <w:tc>
+          <w:tcPr>
+            <w:tcW w:w="1074" w:type="dxa"/>
+          </w:tcPr>
+          <w:p/>
+        </w:tc>
+        <w:tc>
+          <w:tcPr>
+            <w:tcW w:w="1074" w:type="dxa"/>
+          </w:tcPr>
+          <w:p/>
+        </w:tc>
+        <w:tc>
+          <w:tcPr>
+            <w:tcW w:w="1076" w:type="dxa"/>
+          </w:tcPr>
+          <w:p>
+            <w:r>
+              <w:t>32x32x3</w:t>
+            </w:r>
+          </w:p>
+        </w:tc>
+      </w:tr>
+      <w:tr>
+        <w:tc>
+          <w:tcPr>
+            <w:tcW w:w="1759" w:type="dxa"/>
+          </w:tcPr>
+          <w:p>
+            <w:r>
+              <w:t xml:space="preserve">Convolution </w:t>
+            </w:r>
+          </w:p>
+        </w:tc>
+        <w:tc>
+          <w:tcPr>
+            <w:tcW w:w="1074" w:type="dxa"/>
+          </w:tcPr>
+          <w:p>
+            <w:r>
+              <w:t>5,5,1,24</w:t>
+            </w:r>
+          </w:p>
+        </w:tc>
+        <w:tc>
+          <w:tcPr>
+            <w:tcW w:w="1074" w:type="dxa"/>
+          </w:tcPr>
+          <w:p>
+            <w:r>
+              <w:t>1,1,1,1</w:t>
+            </w:r>
+          </w:p>
+        </w:tc>
+        <w:tc>
+          <w:tcPr>
+            <w:tcW w:w="1074" w:type="dxa"/>
+          </w:tcPr>
+          <w:p>
+            <w:r>
+              <w:t>Valid</w:t>
+            </w:r>
+          </w:p>
+        </w:tc>
+        <w:tc>
+          <w:tcPr>
+            <w:tcW w:w="1074" w:type="dxa"/>
+          </w:tcPr>
+          <w:p/>
+        </w:tc>
+        <w:tc>
+          <w:tcPr>
+            <w:tcW w:w="1076" w:type="dxa"/>
+          </w:tcPr>
+          <w:p>
+            <w:r>
+              <w:t>28x28x3</w:t>
+            </w:r>
+          </w:p>
+        </w:tc>
+      </w:tr>
+      <w:tr>
+        <w:tc>
+          <w:tcPr>
+            <w:tcW w:w="1759" w:type="dxa"/>
+          </w:tcPr>
+          <w:p>
+            <w:r>
+              <w:t>Pooling</w:t>
+            </w:r>
+          </w:p>
+        </w:tc>
+        <w:tc>
+          <w:tcPr>
+            <w:tcW w:w="1074" w:type="dxa"/>
+          </w:tcPr>
+          <w:p/>
+        </w:tc>
+        <w:tc>
+          <w:tcPr>
+            <w:tcW w:w="1074" w:type="dxa"/>
+          </w:tcPr>
+          <w:p>
+            <w:r>
+              <w:t>1,2,2,1</w:t>
+            </w:r>
+          </w:p>
+        </w:tc>
+        <w:tc>
+          <w:tcPr>
+            <w:tcW w:w="1074" w:type="dxa"/>
+          </w:tcPr>
+          <w:p/>
+        </w:tc>
+        <w:tc>
+          <w:tcPr>
+            <w:tcW w:w="1074" w:type="dxa"/>
+          </w:tcPr>
+          <w:p>
+            <w:r>
+              <w:t>1,2,2,1</w:t>
+            </w:r>
+          </w:p>
+        </w:tc>
+        <w:tc>
+          <w:tcPr>
+            <w:tcW w:w="1076" w:type="dxa"/>
+          </w:tcPr>
+          <w:p>
+            <w:r>
+              <w:t>14x14x24</w:t>
+            </w:r>
+          </w:p>
+        </w:tc>
+      </w:tr>
+      <w:tr>
+        <w:tc>
+          <w:tcPr>
+            <w:tcW w:w="1759" w:type="dxa"/>
+          </w:tcPr>
+          <w:p>
+            <w:r>
+              <w:t>Convolution</w:t>
+            </w:r>
+          </w:p>
+        </w:tc>
+        <w:tc>
+          <w:tcPr>
+            <w:tcW w:w="1074" w:type="dxa"/>
+          </w:tcPr>
+          <w:p>
+            <w:r>
+              <w:t>5,5,24,64</w:t>
+            </w:r>
+          </w:p>
+        </w:tc>
+        <w:tc>
+          <w:tcPr>
+            <w:tcW w:w="1074" w:type="dxa"/>
+          </w:tcPr>
+          <w:p>
+            <w:r>
+              <w:t>1,1,1,1</w:t>
+            </w:r>
+          </w:p>
+        </w:tc>
+        <w:tc>
+          <w:tcPr>
+            <w:tcW w:w="1074" w:type="dxa"/>
+          </w:tcPr>
+          <w:p>
+            <w:r>
+              <w:t>Valid</w:t>
+            </w:r>
+          </w:p>
+        </w:tc>
+        <w:tc>
+          <w:tcPr>
+            <w:tcW w:w="1074" w:type="dxa"/>
+          </w:tcPr>
+          <w:p/>
+        </w:tc>
+        <w:tc>
+          <w:tcPr>
+            <w:tcW w:w="1076" w:type="dxa"/>
+          </w:tcPr>
+          <w:p>
+            <w:r>
+              <w:t>10x10x64</w:t>
+            </w:r>
+          </w:p>
+        </w:tc>
+      </w:tr>
+      <w:tr>
+        <w:tc>
+          <w:tcPr>
+            <w:tcW w:w="1759" w:type="dxa"/>
+          </w:tcPr>
+          <w:p>
+            <w:r>
+              <w:t>Pooling</w:t>
+            </w:r>
+          </w:p>
+        </w:tc>
+        <w:tc>
+          <w:tcPr>
+            <w:tcW w:w="1074" w:type="dxa"/>
+          </w:tcPr>
+          <w:p/>
+        </w:tc>
+        <w:tc>
+          <w:tcPr>
+            <w:tcW w:w="1074" w:type="dxa"/>
+          </w:tcPr>
+          <w:p>
+            <w:r>
+              <w:t>1,2,2,1</w:t>
+            </w:r>
+          </w:p>
+        </w:tc>
+        <w:tc>
+          <w:tcPr>
+            <w:tcW w:w="1074" w:type="dxa"/>
+          </w:tcPr>
+          <w:p/>
+        </w:tc>
+        <w:tc>
+          <w:tcPr>
+            <w:tcW w:w="1074" w:type="dxa"/>
+          </w:tcPr>
+          <w:p>
+            <w:r>
+              <w:t>1,2,2,1</w:t>
+            </w:r>
+          </w:p>
+        </w:tc>
+        <w:tc>
+          <w:tcPr>
+            <w:tcW w:w="1076" w:type="dxa"/>
+          </w:tcPr>
+          <w:p>
+            <w:r>
+              <w:t>5x5x64</w:t>
+            </w:r>
+          </w:p>
+        </w:tc>
+      </w:tr>
+      <w:tr>
+        <w:tc>
+          <w:tcPr>
+            <w:tcW w:w="1759" w:type="dxa"/>
+          </w:tcPr>
+          <w:p>
+            <w:r>
+              <w:t>Fully Connected</w:t>
+            </w:r>
+          </w:p>
+        </w:tc>
+        <w:tc>
+          <w:tcPr>
+            <w:tcW w:w="1074" w:type="dxa"/>
+          </w:tcPr>
+          <w:p/>
+        </w:tc>
+        <w:tc>
+          <w:tcPr>
+            <w:tcW w:w="1074" w:type="dxa"/>
+          </w:tcPr>
+          <w:p/>
+        </w:tc>
+        <w:tc>
+          <w:tcPr>
+            <w:tcW w:w="1074" w:type="dxa"/>
+          </w:tcPr>
+          <w:p/>
+        </w:tc>
+        <w:tc>
+          <w:tcPr>
+            <w:tcW w:w="1074" w:type="dxa"/>
+          </w:tcPr>
+          <w:p/>
+        </w:tc>
+        <w:tc>
+          <w:tcPr>
+            <w:tcW w:w="1076" w:type="dxa"/>
+          </w:tcPr>
+          <w:p>
+            <w:r>
+              <w:t>1600</w:t>
+            </w:r>
+          </w:p>
+        </w:tc>
+      </w:tr>
+      <w:tr>
+        <w:tc>
+          <w:tcPr>
+            <w:tcW w:w="1759" w:type="dxa"/>
+          </w:tcPr>
+          <w:p>
+            <w:r>
+              <w:t>Fully Connected</w:t>
+            </w:r>
+          </w:p>
+        </w:tc>
+        <w:tc>
+          <w:tcPr>
+            <w:tcW w:w="1074" w:type="dxa"/>
+          </w:tcPr>
+          <w:p/>
+        </w:tc>
+        <w:tc>
+          <w:tcPr>
+            <w:tcW w:w="1074" w:type="dxa"/>
+          </w:tcPr>
+          <w:p/>
+        </w:tc>
+        <w:tc>
+          <w:tcPr>
+            <w:tcW w:w="1074" w:type="dxa"/>
+          </w:tcPr>
+          <w:p/>
+        </w:tc>
+        <w:tc>
+          <w:tcPr>
+            <w:tcW w:w="1074" w:type="dxa"/>
+          </w:tcPr>
+          <w:p/>
+        </w:tc>
+        <w:tc>
+          <w:tcPr>
+            <w:tcW w:w="1076" w:type="dxa"/>
+          </w:tcPr>
+          <w:p>
+            <w:r>
+              <w:t>480</w:t>
+            </w:r>
+          </w:p>
+        </w:tc>
+      </w:tr>
+      <w:tr>
+        <w:tc>
+          <w:tcPr>
+            <w:tcW w:w="1759" w:type="dxa"/>
+          </w:tcPr>
+          <w:p>
+            <w:r>
+              <w:t>Fully Connected</w:t>
+            </w:r>
+          </w:p>
+        </w:tc>
+        <w:tc>
+          <w:tcPr>
+            <w:tcW w:w="1074" w:type="dxa"/>
+          </w:tcPr>
+          <w:p/>
+        </w:tc>
+        <w:tc>
+          <w:tcPr>
+            <w:tcW w:w="1074" w:type="dxa"/>
+          </w:tcPr>
+          <w:p/>
+        </w:tc>
+        <w:tc>
+          <w:tcPr>
+            <w:tcW w:w="1074" w:type="dxa"/>
+          </w:tcPr>
+          <w:p/>
+        </w:tc>
+        <w:tc>
+          <w:tcPr>
+            <w:tcW w:w="1074" w:type="dxa"/>
+          </w:tcPr>
+          <w:p/>
+        </w:tc>
+        <w:tc>
+          <w:tcPr>
+            <w:tcW w:w="1076" w:type="dxa"/>
+          </w:tcPr>
+          <w:p>
+            <w:r>
+              <w:t>168</w:t>
+            </w:r>
+          </w:p>
+        </w:tc>
+      </w:tr>
+      <w:tr>
+        <w:tc>
+          <w:tcPr>
+            <w:tcW w:w="1759" w:type="dxa"/>
+          </w:tcPr>
+          <w:p>
+            <w:r>
+              <w:t>Fully Connected</w:t>
+            </w:r>
+          </w:p>
+        </w:tc>
+        <w:tc>
+          <w:tcPr>
+            <w:tcW w:w="1074" w:type="dxa"/>
+          </w:tcPr>
+          <w:p/>
+        </w:tc>
+        <w:tc>
+          <w:tcPr>
+            <w:tcW w:w="1074" w:type="dxa"/>
+          </w:tcPr>
+          <w:p/>
+        </w:tc>
+        <w:tc>
+          <w:tcPr>
+            <w:tcW w:w="1074" w:type="dxa"/>
+          </w:tcPr>
+          <w:p/>
+        </w:tc>
+        <w:tc>
+          <w:tcPr>
+            <w:tcW w:w="1074" w:type="dxa"/>
+          </w:tcPr>
+          <w:p/>
+        </w:tc>
+        <w:tc>
+          <w:tcPr>
+            <w:tcW w:w="1076" w:type="dxa"/>
+          </w:tcPr>
+          <w:p>
+            <w:r>
+              <w:t>84</w:t>
+            </w:r>
+          </w:p>
+        </w:tc>
+      </w:tr>
+      <w:tr>
+        <w:tc>
+          <w:tcPr>
+            <w:tcW w:w="1759" w:type="dxa"/>
+          </w:tcPr>
+          <w:p>
+            <w:r>
+              <w:t>Fully Connected</w:t>
+            </w:r>
+          </w:p>
+        </w:tc>
+        <w:tc>
+          <w:tcPr>
+            <w:tcW w:w="1074" w:type="dxa"/>
+          </w:tcPr>
+          <w:p/>
+        </w:tc>
+        <w:tc>
+          <w:tcPr>
+            <w:tcW w:w="1074" w:type="dxa"/>
+          </w:tcPr>
+          <w:p/>
+        </w:tc>
+        <w:tc>
+          <w:tcPr>
+            <w:tcW w:w="1074" w:type="dxa"/>
+          </w:tcPr>
+          <w:p/>
+        </w:tc>
+        <w:tc>
+          <w:tcPr>
+            <w:tcW w:w="1074" w:type="dxa"/>
+          </w:tcPr>
+          <w:p/>
+        </w:tc>
+        <w:tc>
+          <w:tcPr>
+            <w:tcW w:w="1076" w:type="dxa"/>
+          </w:tcPr>
+          <w:p>
+            <w:r>
+              <w:t>43</w:t>
+            </w:r>
+          </w:p>
+        </w:tc>
+      </w:tr>
+    </w:tbl>
+    <w:p>
+      <w:pPr>
+        <w:pStyle w:val="Heading3"/>
+        <w:rPr>
+          <w:rFonts w:eastAsia="Times New Roman"/>
+        </w:rPr>
+      </w:pPr>
+      <w:r>
+        <w:rPr>
+          <w:rFonts w:eastAsia="Times New Roman"/>
+        </w:rPr>
+        <w:lastRenderedPageBreak/>
+        <w:t>Which parameters were tuned? How were they adjusted and why?</w:t>
+      </w:r>
+    </w:p>
+    <w:p>
+      <w:r>
+        <w:t xml:space="preserve">For the model architecture only depth and additional fully connected layer added because validation accuracy produced result around 0.93 about 20 epochs. </w:t>
+      </w:r>
+    </w:p>
+    <w:p>
+      <w:pPr>
+        <w:pStyle w:val="Heading3"/>
+        <w:rPr>
+          <w:rFonts w:eastAsia="Times New Roman"/>
+        </w:rPr>
+      </w:pPr>
+      <w:r>
+        <w:rPr>
+          <w:rFonts w:eastAsia="Times New Roman"/>
+        </w:rPr>
+        <w:t>What are some of the important design choices and why were they chosen?</w:t>
+      </w:r>
+    </w:p>
+    <w:p>
+      <w:r>
+        <w:t xml:space="preserve">Increasing the depth by 4 made the training model much slower with tradeoff of better validation accuracy. </w:t>
+      </w:r>
+    </w:p>
+    <w:p>
+      <w:pPr>
+        <w:pStyle w:val="Heading1"/>
+        <w:rPr>
+          <w:b/>
+          <w:u w:val="single"/>
+        </w:rPr>
+      </w:pPr>
+      <w:r>
+        <w:rPr>
+          <w:b/>
+          <w:u w:val="single"/>
+        </w:rPr>
+        <w:t>Test a Model on New Images:</w:t>
+      </w:r>
+    </w:p>
+    <w:p>
+      <w:r>
+        <w:t xml:space="preserve">Images selected on the web were different sizes which all of them bigger are bigger sizes than 32x32. Some of the images are dark and some are bright that is my concern that might lead to a wrong prediction. Also, with scaling down to 32x32 some useful image information is not retained. </w:t>
+      </w:r>
+    </w:p>
+    <w:p>
+      <w:r>
+        <w:t>For instance, given image below predicted wrong that might be due to the brightness of the image</w:t>
+      </w:r>
+      <w:r>
+        <w:t xml:space="preserve"> with 100% confident level although the second probability choice is correct but 0% confident level</w:t>
+      </w:r>
+      <w:r>
+        <w:t>.</w:t>
+      </w:r>
+      <w:r>
+        <w:t xml:space="preserve"> </w:t>
+      </w:r>
+      <w:r>
+        <w:t xml:space="preserve"> </w:t>
+      </w:r>
+    </w:p>
+    <w:p>
+      <w:r>
+        <w:rPr>
+          <w:noProof/>
+        </w:rPr>
+        <w:drawing>
+          <wp:inline distT="0" distB="0" distL="0" distR="0" wp14:anchorId="45BE7CE4" wp14:editId="124CDEA0">
+            <wp:extent cx="5724525" cy="1933575"/>
+            <wp:effectExtent l="0" t="0" r="9525" b="9525"/>
+            <wp:docPr id="2" name="Picture 2"/>
+            <wp:cNvGraphicFramePr>
+              <a:graphicFrameLocks xmlns:a="http://schemas.openxmlformats.org/drawingml/2006/main" noChangeAspect="1"/>
+            </wp:cNvGraphicFramePr>
+            <a:graphic xmlns:a="http://schemas.openxmlformats.org/drawingml/2006/main">
+              <a:graphicData uri="http://schemas.openxmlformats.org/drawingml/2006/picture">
+                <pic:pic xmlns:pic="http://schemas.openxmlformats.org/drawingml/2006/picture">
+                  <pic:nvPicPr>
+                    <pic:cNvPr id="1" name=""/>
+                    <pic:cNvPicPr/>
+                  </pic:nvPicPr>
+                  <pic:blipFill>
+                    <a:blip r:embed="rId6"/>
+                    <a:stretch>
+                      <a:fillRect/>
+                    </a:stretch>
+                  </pic:blipFill>
+                  <pic:spPr>
+                    <a:xfrm>
+                      <a:off x="0" y="0"/>
+                      <a:ext cx="5724525" cy="1933575"/>
+                    </a:xfrm>
+                    <a:prstGeom prst="rect">
+                      <a:avLst/>
+                    </a:prstGeom>
+                  </pic:spPr>
+                </pic:pic>
+              </a:graphicData>
+            </a:graphic>
+          </wp:inline>
+        </w:drawing>
+      </w:r>
+    </w:p>
+    <w:p>
+      <w:r>
+        <w:t xml:space="preserve">Another example of image being dark also was classified wrong and none of the top 5 probabilities made a correct prediction. </w:t>
+      </w:r>
+    </w:p>
+    <w:p>
+      <w:r>
+        <w:rPr>
+          <w:noProof/>
+        </w:rPr>
+        <w:drawing>
+          <wp:inline distT="0" distB="0" distL="0" distR="0" wp14:anchorId="4A34A061" wp14:editId="36139FAB">
+            <wp:extent cx="4762500" cy="1914525"/>
+            <wp:effectExtent l="0" t="0" r="0" b="9525"/>
+            <wp:docPr id="3" name="Picture 3"/>
+            <wp:cNvGraphicFramePr>
+              <a:graphicFrameLocks xmlns:a="http://schemas.openxmlformats.org/drawingml/2006/main" noChangeAspect="1"/>
+            </wp:cNvGraphicFramePr>
+            <a:graphic xmlns:a="http://schemas.openxmlformats.org/drawingml/2006/main">
+              <a:graphicData uri="http://schemas.openxmlformats.org/drawingml/2006/picture">
+                <pic:pic xmlns:pic="http://schemas.openxmlformats.org/drawingml/2006/picture">
+                  <pic:nvPicPr>
+                    <pic:cNvPr id="1" name=""/>
+                    <pic:cNvPicPr/>
+                  </pic:nvPicPr>
+                  <pic:blipFill>
+                    <a:blip r:embed="rId7"/>
+                    <a:stretch>
+                      <a:fillRect/>
+                    </a:stretch>
+                  </pic:blipFill>
+                  <pic:spPr>
+                    <a:xfrm>
+                      <a:off x="0" y="0"/>
+                      <a:ext cx="4762500" cy="1914525"/>
+                    </a:xfrm>
+                    <a:prstGeom prst="rect">
+                      <a:avLst/>
+                    </a:prstGeom>
+                  </pic:spPr>
+                </pic:pic>
+              </a:graphicData>
+            </a:graphic>
+          </wp:inline>
+        </w:drawing>
+      </w:r>
+    </w:p>
+    <w:p/>
+    <w:p/>
+    <w:p/>
+    <w:p>
+      <w:r>
+        <w:lastRenderedPageBreak/>
+        <w:t>Lastly, due to scaling image was lost crucial information and image shown below.</w:t>
+      </w:r>
+    </w:p>
+    <w:p>
+      <w:r>
+        <w:rPr>
+          <w:noProof/>
+        </w:rPr>
+        <w:drawing>
+          <wp:inline distT="0" distB="0" distL="0" distR="0" wp14:anchorId="39C95E6C" wp14:editId="6B4E58FF">
+            <wp:extent cx="4543425" cy="1905000"/>
+            <wp:effectExtent l="0" t="0" r="9525" b="0"/>
+            <wp:docPr id="4" name="Picture 4"/>
+            <wp:cNvGraphicFramePr>
+              <a:graphicFrameLocks xmlns:a="http://schemas.openxmlformats.org/drawingml/2006/main" noChangeAspect="1"/>
+            </wp:cNvGraphicFramePr>
+            <a:graphic xmlns:a="http://schemas.openxmlformats.org/drawingml/2006/main">
+              <a:graphicData uri="http://schemas.openxmlformats.org/drawingml/2006/picture">
+                <pic:pic xmlns:pic="http://schemas.openxmlformats.org/drawingml/2006/picture">
+                  <pic:nvPicPr>
+                    <pic:cNvPr id="1" name=""/>
+                    <pic:cNvPicPr/>
+                  </pic:nvPicPr>
+                  <pic:blipFill>
+                    <a:blip r:embed="rId8"/>
+                    <a:stretch>
+                      <a:fillRect/>
+                    </a:stretch>
+                  </pic:blipFill>
+                  <pic:spPr>
+                    <a:xfrm>
+                      <a:off x="0" y="0"/>
+                      <a:ext cx="4543425" cy="1905000"/>
+                    </a:xfrm>
+                    <a:prstGeom prst="rect">
+                      <a:avLst/>
+                    </a:prstGeom>
+                  </pic:spPr>
+                </pic:pic>
+              </a:graphicData>
+            </a:graphic>
+          </wp:inline>
+        </w:drawing>
+      </w:r>
+    </w:p>
+    <w:p/>
+    <w:p>
+      <w:r>
+        <w:t xml:space="preserve">Test set accuracy is 93.9% and accuracy is only 43% on the new images that indicates that the model is </w:t>
+      </w:r>
+      <w:proofErr w:type="spellStart"/>
+      <w:r>
+        <w:t>overfitting</w:t>
+      </w:r>
+      <w:proofErr w:type="spellEnd"/>
+      <w:r>
+        <w:t xml:space="preserve">. </w:t>
+      </w:r>
+      <w:bookmarkStart w:id="0" w:name="_GoBack"/>
+      <w:bookmarkEnd w:id="0"/>
+    </w:p>
     <w:p>
       <w:pPr>
         <w:pStyle w:val="Heading1"/>
@@ -959,7 +1936,6 @@
         </w:numPr>
       </w:pPr>
       <w:r>
-        <w:lastRenderedPageBreak/>
         <w:t>Epochs:</w:t>
       </w:r>
     </w:p>
@@ -971,12 +1947,7 @@
         <w:t xml:space="preserve">With small numbers such as 20 and 50 didn’t satisfy for a stable model because it was indicated in learning curves that there was still room to improve. When epochs set to 350 it was seen that </w:t>
       </w:r>
       <w:r>
-        <w:t>training accuracy reached to the limit and validation accuracy was stable enough to stop at 350.</w:t>
-      </w:r>
-      <w:bookmarkStart w:id="0" w:name="_GoBack"/>
-      <w:bookmarkEnd w:id="0"/>
-      <w:r>
-        <w:t xml:space="preserve"> </w:t>
+        <w:t xml:space="preserve">training accuracy reached to the limit and validation accuracy was stable enough to stop at 350. </w:t>
       </w:r>
     </w:p>
     <w:sectPr>
@@ -992,6 +1963,542 @@
 <file path=word/numbering.xml><?xml version="1.0" encoding="utf-8"?>
 <w:numbering xmlns:wpc="http://schemas.microsoft.com/office/word/2010/wordprocessingCanvas" xmlns:mc="http://schemas.openxmlformats.org/markup-compatibility/2006" xmlns:o="urn:schemas-microsoft-com:office:office" xmlns:r="http://schemas.openxmlformats.org/officeDocument/2006/relationships" xmlns:m="http://schemas.openxmlformats.org/officeDocument/2006/math" xmlns:v="urn:schemas-microsoft-com:vml" xmlns:wp14="http://schemas.microsoft.com/office/word/2010/wordprocessingDrawing" xmlns:wp="http://schemas.openxmlformats.org/drawingml/2006/wordprocessingDrawing" xmlns:w10="urn:schemas-microsoft-com:office:word" xmlns:w="http://schemas.openxmlformats.org/wordprocessingml/2006/main" xmlns:w14="http://schemas.microsoft.com/office/word/2010/wordml" xmlns:w15="http://schemas.microsoft.com/office/word/2012/wordml" xmlns:wpg="http://schemas.microsoft.com/office/word/2010/wordprocessingGroup" xmlns:wpi="http://schemas.microsoft.com/office/word/2010/wordprocessingInk" xmlns:wne="http://schemas.microsoft.com/office/word/2006/wordml" xmlns:wps="http://schemas.microsoft.com/office/word/2010/wordprocessingShape" mc:Ignorable="w14 w15 wp14">
   <w:abstractNum w:abstractNumId="0">
+    <w:nsid w:val="0D396F33"/>
+    <w:multiLevelType w:val="multilevel"/>
+    <w:tmpl w:val="7EC0F26A"/>
+    <w:lvl w:ilvl="0">
+      <w:start w:val="1"/>
+      <w:numFmt w:val="bullet"/>
+      <w:lvlText w:val=""/>
+      <w:lvlJc w:val="left"/>
+      <w:pPr>
+        <w:tabs>
+          <w:tab w:val="num" w:pos="720"/>
+        </w:tabs>
+        <w:ind w:left="720" w:hanging="360"/>
+      </w:pPr>
+      <w:rPr>
+        <w:rFonts w:ascii="Symbol" w:hAnsi="Symbol" w:hint="default"/>
+        <w:sz w:val="20"/>
+      </w:rPr>
+    </w:lvl>
+    <w:lvl w:ilvl="1" w:tentative="1">
+      <w:start w:val="1"/>
+      <w:numFmt w:val="bullet"/>
+      <w:lvlText w:val="o"/>
+      <w:lvlJc w:val="left"/>
+      <w:pPr>
+        <w:tabs>
+          <w:tab w:val="num" w:pos="1440"/>
+        </w:tabs>
+        <w:ind w:left="1440" w:hanging="360"/>
+      </w:pPr>
+      <w:rPr>
+        <w:rFonts w:ascii="Courier New" w:hAnsi="Courier New" w:hint="default"/>
+        <w:sz w:val="20"/>
+      </w:rPr>
+    </w:lvl>
+    <w:lvl w:ilvl="2" w:tentative="1">
+      <w:start w:val="1"/>
+      <w:numFmt w:val="bullet"/>
+      <w:lvlText w:val=""/>
+      <w:lvlJc w:val="left"/>
+      <w:pPr>
+        <w:tabs>
+          <w:tab w:val="num" w:pos="2160"/>
+        </w:tabs>
+        <w:ind w:left="2160" w:hanging="360"/>
+      </w:pPr>
+      <w:rPr>
+        <w:rFonts w:ascii="Wingdings" w:hAnsi="Wingdings" w:hint="default"/>
+        <w:sz w:val="20"/>
+      </w:rPr>
+    </w:lvl>
+    <w:lvl w:ilvl="3" w:tentative="1">
+      <w:start w:val="1"/>
+      <w:numFmt w:val="bullet"/>
+      <w:lvlText w:val=""/>
+      <w:lvlJc w:val="left"/>
+      <w:pPr>
+        <w:tabs>
+          <w:tab w:val="num" w:pos="2880"/>
+        </w:tabs>
+        <w:ind w:left="2880" w:hanging="360"/>
+      </w:pPr>
+      <w:rPr>
+        <w:rFonts w:ascii="Wingdings" w:hAnsi="Wingdings" w:hint="default"/>
+        <w:sz w:val="20"/>
+      </w:rPr>
+    </w:lvl>
+    <w:lvl w:ilvl="4" w:tentative="1">
+      <w:start w:val="1"/>
+      <w:numFmt w:val="bullet"/>
+      <w:lvlText w:val=""/>
+      <w:lvlJc w:val="left"/>
+      <w:pPr>
+        <w:tabs>
+          <w:tab w:val="num" w:pos="3600"/>
+        </w:tabs>
+        <w:ind w:left="3600" w:hanging="360"/>
+      </w:pPr>
+      <w:rPr>
+        <w:rFonts w:ascii="Wingdings" w:hAnsi="Wingdings" w:hint="default"/>
+        <w:sz w:val="20"/>
+      </w:rPr>
+    </w:lvl>
+    <w:lvl w:ilvl="5" w:tentative="1">
+      <w:start w:val="1"/>
+      <w:numFmt w:val="bullet"/>
+      <w:lvlText w:val=""/>
+      <w:lvlJc w:val="left"/>
+      <w:pPr>
+        <w:tabs>
+          <w:tab w:val="num" w:pos="4320"/>
+        </w:tabs>
+        <w:ind w:left="4320" w:hanging="360"/>
+      </w:pPr>
+      <w:rPr>
+        <w:rFonts w:ascii="Wingdings" w:hAnsi="Wingdings" w:hint="default"/>
+        <w:sz w:val="20"/>
+      </w:rPr>
+    </w:lvl>
+    <w:lvl w:ilvl="6" w:tentative="1">
+      <w:start w:val="1"/>
+      <w:numFmt w:val="bullet"/>
+      <w:lvlText w:val=""/>
+      <w:lvlJc w:val="left"/>
+      <w:pPr>
+        <w:tabs>
+          <w:tab w:val="num" w:pos="5040"/>
+        </w:tabs>
+        <w:ind w:left="5040" w:hanging="360"/>
+      </w:pPr>
+      <w:rPr>
+        <w:rFonts w:ascii="Wingdings" w:hAnsi="Wingdings" w:hint="default"/>
+        <w:sz w:val="20"/>
+      </w:rPr>
+    </w:lvl>
+    <w:lvl w:ilvl="7" w:tentative="1">
+      <w:start w:val="1"/>
+      <w:numFmt w:val="bullet"/>
+      <w:lvlText w:val=""/>
+      <w:lvlJc w:val="left"/>
+      <w:pPr>
+        <w:tabs>
+          <w:tab w:val="num" w:pos="5760"/>
+        </w:tabs>
+        <w:ind w:left="5760" w:hanging="360"/>
+      </w:pPr>
+      <w:rPr>
+        <w:rFonts w:ascii="Wingdings" w:hAnsi="Wingdings" w:hint="default"/>
+        <w:sz w:val="20"/>
+      </w:rPr>
+    </w:lvl>
+    <w:lvl w:ilvl="8" w:tentative="1">
+      <w:start w:val="1"/>
+      <w:numFmt w:val="bullet"/>
+      <w:lvlText w:val=""/>
+      <w:lvlJc w:val="left"/>
+      <w:pPr>
+        <w:tabs>
+          <w:tab w:val="num" w:pos="6480"/>
+        </w:tabs>
+        <w:ind w:left="6480" w:hanging="360"/>
+      </w:pPr>
+      <w:rPr>
+        <w:rFonts w:ascii="Wingdings" w:hAnsi="Wingdings" w:hint="default"/>
+        <w:sz w:val="20"/>
+      </w:rPr>
+    </w:lvl>
+  </w:abstractNum>
+  <w:abstractNum w:abstractNumId="1">
+    <w:nsid w:val="0EFA2EF6"/>
+    <w:multiLevelType w:val="hybridMultilevel"/>
+    <w:tmpl w:val="3A285AC0"/>
+    <w:lvl w:ilvl="0" w:tplc="F8B4A902">
+      <w:start w:val="1"/>
+      <w:numFmt w:val="decimal"/>
+      <w:lvlText w:val="%1-"/>
+      <w:lvlJc w:val="left"/>
+      <w:pPr>
+        <w:ind w:left="720" w:hanging="360"/>
+      </w:pPr>
+      <w:rPr>
+        <w:rFonts w:hint="default"/>
+      </w:rPr>
+    </w:lvl>
+    <w:lvl w:ilvl="1" w:tplc="04090019" w:tentative="1">
+      <w:start w:val="1"/>
+      <w:numFmt w:val="lowerLetter"/>
+      <w:lvlText w:val="%2."/>
+      <w:lvlJc w:val="left"/>
+      <w:pPr>
+        <w:ind w:left="1440" w:hanging="360"/>
+      </w:pPr>
+    </w:lvl>
+    <w:lvl w:ilvl="2" w:tplc="0409001B" w:tentative="1">
+      <w:start w:val="1"/>
+      <w:numFmt w:val="lowerRoman"/>
+      <w:lvlText w:val="%3."/>
+      <w:lvlJc w:val="right"/>
+      <w:pPr>
+        <w:ind w:left="2160" w:hanging="180"/>
+      </w:pPr>
+    </w:lvl>
+    <w:lvl w:ilvl="3" w:tplc="0409000F" w:tentative="1">
+      <w:start w:val="1"/>
+      <w:numFmt w:val="decimal"/>
+      <w:lvlText w:val="%4."/>
+      <w:lvlJc w:val="left"/>
+      <w:pPr>
+        <w:ind w:left="2880" w:hanging="360"/>
+      </w:pPr>
+    </w:lvl>
+    <w:lvl w:ilvl="4" w:tplc="04090019" w:tentative="1">
+      <w:start w:val="1"/>
+      <w:numFmt w:val="lowerLetter"/>
+      <w:lvlText w:val="%5."/>
+      <w:lvlJc w:val="left"/>
+      <w:pPr>
+        <w:ind w:left="3600" w:hanging="360"/>
+      </w:pPr>
+    </w:lvl>
+    <w:lvl w:ilvl="5" w:tplc="0409001B" w:tentative="1">
+      <w:start w:val="1"/>
+      <w:numFmt w:val="lowerRoman"/>
+      <w:lvlText w:val="%6."/>
+      <w:lvlJc w:val="right"/>
+      <w:pPr>
+        <w:ind w:left="4320" w:hanging="180"/>
+      </w:pPr>
+    </w:lvl>
+    <w:lvl w:ilvl="6" w:tplc="0409000F" w:tentative="1">
+      <w:start w:val="1"/>
+      <w:numFmt w:val="decimal"/>
+      <w:lvlText w:val="%7."/>
+      <w:lvlJc w:val="left"/>
+      <w:pPr>
+        <w:ind w:left="5040" w:hanging="360"/>
+      </w:pPr>
+    </w:lvl>
+    <w:lvl w:ilvl="7" w:tplc="04090019" w:tentative="1">
+      <w:start w:val="1"/>
+      <w:numFmt w:val="lowerLetter"/>
+      <w:lvlText w:val="%8."/>
+      <w:lvlJc w:val="left"/>
+      <w:pPr>
+        <w:ind w:left="5760" w:hanging="360"/>
+      </w:pPr>
+    </w:lvl>
+    <w:lvl w:ilvl="8" w:tplc="0409001B" w:tentative="1">
+      <w:start w:val="1"/>
+      <w:numFmt w:val="lowerRoman"/>
+      <w:lvlText w:val="%9."/>
+      <w:lvlJc w:val="right"/>
+      <w:pPr>
+        <w:ind w:left="6480" w:hanging="180"/>
+      </w:pPr>
+    </w:lvl>
+  </w:abstractNum>
+  <w:abstractNum w:abstractNumId="2">
+    <w:nsid w:val="1E597BC3"/>
+    <w:multiLevelType w:val="multilevel"/>
+    <w:tmpl w:val="60C291D2"/>
+    <w:lvl w:ilvl="0">
+      <w:start w:val="1"/>
+      <w:numFmt w:val="bullet"/>
+      <w:lvlText w:val=""/>
+      <w:lvlJc w:val="left"/>
+      <w:pPr>
+        <w:tabs>
+          <w:tab w:val="num" w:pos="720"/>
+        </w:tabs>
+        <w:ind w:left="720" w:hanging="360"/>
+      </w:pPr>
+      <w:rPr>
+        <w:rFonts w:ascii="Symbol" w:hAnsi="Symbol" w:hint="default"/>
+        <w:sz w:val="20"/>
+      </w:rPr>
+    </w:lvl>
+    <w:lvl w:ilvl="1" w:tentative="1">
+      <w:start w:val="1"/>
+      <w:numFmt w:val="bullet"/>
+      <w:lvlText w:val="o"/>
+      <w:lvlJc w:val="left"/>
+      <w:pPr>
+        <w:tabs>
+          <w:tab w:val="num" w:pos="1440"/>
+        </w:tabs>
+        <w:ind w:left="1440" w:hanging="360"/>
+      </w:pPr>
+      <w:rPr>
+        <w:rFonts w:ascii="Courier New" w:hAnsi="Courier New" w:hint="default"/>
+        <w:sz w:val="20"/>
+      </w:rPr>
+    </w:lvl>
+    <w:lvl w:ilvl="2" w:tentative="1">
+      <w:start w:val="1"/>
+      <w:numFmt w:val="bullet"/>
+      <w:lvlText w:val=""/>
+      <w:lvlJc w:val="left"/>
+      <w:pPr>
+        <w:tabs>
+          <w:tab w:val="num" w:pos="2160"/>
+        </w:tabs>
+        <w:ind w:left="2160" w:hanging="360"/>
+      </w:pPr>
+      <w:rPr>
+        <w:rFonts w:ascii="Wingdings" w:hAnsi="Wingdings" w:hint="default"/>
+        <w:sz w:val="20"/>
+      </w:rPr>
+    </w:lvl>
+    <w:lvl w:ilvl="3" w:tentative="1">
+      <w:start w:val="1"/>
+      <w:numFmt w:val="bullet"/>
+      <w:lvlText w:val=""/>
+      <w:lvlJc w:val="left"/>
+      <w:pPr>
+        <w:tabs>
+          <w:tab w:val="num" w:pos="2880"/>
+        </w:tabs>
+        <w:ind w:left="2880" w:hanging="360"/>
+      </w:pPr>
+      <w:rPr>
+        <w:rFonts w:ascii="Wingdings" w:hAnsi="Wingdings" w:hint="default"/>
+        <w:sz w:val="20"/>
+      </w:rPr>
+    </w:lvl>
+    <w:lvl w:ilvl="4" w:tentative="1">
+      <w:start w:val="1"/>
+      <w:numFmt w:val="bullet"/>
+      <w:lvlText w:val=""/>
+      <w:lvlJc w:val="left"/>
+      <w:pPr>
+        <w:tabs>
+          <w:tab w:val="num" w:pos="3600"/>
+        </w:tabs>
+        <w:ind w:left="3600" w:hanging="360"/>
+      </w:pPr>
+      <w:rPr>
+        <w:rFonts w:ascii="Wingdings" w:hAnsi="Wingdings" w:hint="default"/>
+        <w:sz w:val="20"/>
+      </w:rPr>
+    </w:lvl>
+    <w:lvl w:ilvl="5" w:tentative="1">
+      <w:start w:val="1"/>
+      <w:numFmt w:val="bullet"/>
+      <w:lvlText w:val=""/>
+      <w:lvlJc w:val="left"/>
+      <w:pPr>
+        <w:tabs>
+          <w:tab w:val="num" w:pos="4320"/>
+        </w:tabs>
+        <w:ind w:left="4320" w:hanging="360"/>
+      </w:pPr>
+      <w:rPr>
+        <w:rFonts w:ascii="Wingdings" w:hAnsi="Wingdings" w:hint="default"/>
+        <w:sz w:val="20"/>
+      </w:rPr>
+    </w:lvl>
+    <w:lvl w:ilvl="6" w:tentative="1">
+      <w:start w:val="1"/>
+      <w:numFmt w:val="bullet"/>
+      <w:lvlText w:val=""/>
+      <w:lvlJc w:val="left"/>
+      <w:pPr>
+        <w:tabs>
+          <w:tab w:val="num" w:pos="5040"/>
+        </w:tabs>
+        <w:ind w:left="5040" w:hanging="360"/>
+      </w:pPr>
+      <w:rPr>
+        <w:rFonts w:ascii="Wingdings" w:hAnsi="Wingdings" w:hint="default"/>
+        <w:sz w:val="20"/>
+      </w:rPr>
+    </w:lvl>
+    <w:lvl w:ilvl="7" w:tentative="1">
+      <w:start w:val="1"/>
+      <w:numFmt w:val="bullet"/>
+      <w:lvlText w:val=""/>
+      <w:lvlJc w:val="left"/>
+      <w:pPr>
+        <w:tabs>
+          <w:tab w:val="num" w:pos="5760"/>
+        </w:tabs>
+        <w:ind w:left="5760" w:hanging="360"/>
+      </w:pPr>
+      <w:rPr>
+        <w:rFonts w:ascii="Wingdings" w:hAnsi="Wingdings" w:hint="default"/>
+        <w:sz w:val="20"/>
+      </w:rPr>
+    </w:lvl>
+    <w:lvl w:ilvl="8" w:tentative="1">
+      <w:start w:val="1"/>
+      <w:numFmt w:val="bullet"/>
+      <w:lvlText w:val=""/>
+      <w:lvlJc w:val="left"/>
+      <w:pPr>
+        <w:tabs>
+          <w:tab w:val="num" w:pos="6480"/>
+        </w:tabs>
+        <w:ind w:left="6480" w:hanging="360"/>
+      </w:pPr>
+      <w:rPr>
+        <w:rFonts w:ascii="Wingdings" w:hAnsi="Wingdings" w:hint="default"/>
+        <w:sz w:val="20"/>
+      </w:rPr>
+    </w:lvl>
+  </w:abstractNum>
+  <w:abstractNum w:abstractNumId="3">
+    <w:nsid w:val="303C35C6"/>
+    <w:multiLevelType w:val="multilevel"/>
+    <w:tmpl w:val="5792FB62"/>
+    <w:lvl w:ilvl="0">
+      <w:start w:val="1"/>
+      <w:numFmt w:val="bullet"/>
+      <w:lvlText w:val=""/>
+      <w:lvlJc w:val="left"/>
+      <w:pPr>
+        <w:tabs>
+          <w:tab w:val="num" w:pos="720"/>
+        </w:tabs>
+        <w:ind w:left="720" w:hanging="360"/>
+      </w:pPr>
+      <w:rPr>
+        <w:rFonts w:ascii="Symbol" w:hAnsi="Symbol" w:hint="default"/>
+        <w:sz w:val="20"/>
+      </w:rPr>
+    </w:lvl>
+    <w:lvl w:ilvl="1" w:tentative="1">
+      <w:start w:val="1"/>
+      <w:numFmt w:val="bullet"/>
+      <w:lvlText w:val="o"/>
+      <w:lvlJc w:val="left"/>
+      <w:pPr>
+        <w:tabs>
+          <w:tab w:val="num" w:pos="1440"/>
+        </w:tabs>
+        <w:ind w:left="1440" w:hanging="360"/>
+      </w:pPr>
+      <w:rPr>
+        <w:rFonts w:ascii="Courier New" w:hAnsi="Courier New" w:hint="default"/>
+        <w:sz w:val="20"/>
+      </w:rPr>
+    </w:lvl>
+    <w:lvl w:ilvl="2" w:tentative="1">
+      <w:start w:val="1"/>
+      <w:numFmt w:val="bullet"/>
+      <w:lvlText w:val=""/>
+      <w:lvlJc w:val="left"/>
+      <w:pPr>
+        <w:tabs>
+          <w:tab w:val="num" w:pos="2160"/>
+        </w:tabs>
+        <w:ind w:left="2160" w:hanging="360"/>
+      </w:pPr>
+      <w:rPr>
+        <w:rFonts w:ascii="Wingdings" w:hAnsi="Wingdings" w:hint="default"/>
+        <w:sz w:val="20"/>
+      </w:rPr>
+    </w:lvl>
+    <w:lvl w:ilvl="3" w:tentative="1">
+      <w:start w:val="1"/>
+      <w:numFmt w:val="bullet"/>
+      <w:lvlText w:val=""/>
+      <w:lvlJc w:val="left"/>
+      <w:pPr>
+        <w:tabs>
+          <w:tab w:val="num" w:pos="2880"/>
+        </w:tabs>
+        <w:ind w:left="2880" w:hanging="360"/>
+      </w:pPr>
+      <w:rPr>
+        <w:rFonts w:ascii="Wingdings" w:hAnsi="Wingdings" w:hint="default"/>
+        <w:sz w:val="20"/>
+      </w:rPr>
+    </w:lvl>
+    <w:lvl w:ilvl="4" w:tentative="1">
+      <w:start w:val="1"/>
+      <w:numFmt w:val="bullet"/>
+      <w:lvlText w:val=""/>
+      <w:lvlJc w:val="left"/>
+      <w:pPr>
+        <w:tabs>
+          <w:tab w:val="num" w:pos="3600"/>
+        </w:tabs>
+        <w:ind w:left="3600" w:hanging="360"/>
+      </w:pPr>
+      <w:rPr>
+        <w:rFonts w:ascii="Wingdings" w:hAnsi="Wingdings" w:hint="default"/>
+        <w:sz w:val="20"/>
+      </w:rPr>
+    </w:lvl>
+    <w:lvl w:ilvl="5" w:tentative="1">
+      <w:start w:val="1"/>
+      <w:numFmt w:val="bullet"/>
+      <w:lvlText w:val=""/>
+      <w:lvlJc w:val="left"/>
+      <w:pPr>
+        <w:tabs>
+          <w:tab w:val="num" w:pos="4320"/>
+        </w:tabs>
+        <w:ind w:left="4320" w:hanging="360"/>
+      </w:pPr>
+      <w:rPr>
+        <w:rFonts w:ascii="Wingdings" w:hAnsi="Wingdings" w:hint="default"/>
+        <w:sz w:val="20"/>
+      </w:rPr>
+    </w:lvl>
+    <w:lvl w:ilvl="6" w:tentative="1">
+      <w:start w:val="1"/>
+      <w:numFmt w:val="bullet"/>
+      <w:lvlText w:val=""/>
+      <w:lvlJc w:val="left"/>
+      <w:pPr>
+        <w:tabs>
+          <w:tab w:val="num" w:pos="5040"/>
+        </w:tabs>
+        <w:ind w:left="5040" w:hanging="360"/>
+      </w:pPr>
+      <w:rPr>
+        <w:rFonts w:ascii="Wingdings" w:hAnsi="Wingdings" w:hint="default"/>
+        <w:sz w:val="20"/>
+      </w:rPr>
+    </w:lvl>
+    <w:lvl w:ilvl="7" w:tentative="1">
+      <w:start w:val="1"/>
+      <w:numFmt w:val="bullet"/>
+      <w:lvlText w:val=""/>
+      <w:lvlJc w:val="left"/>
+      <w:pPr>
+        <w:tabs>
+          <w:tab w:val="num" w:pos="5760"/>
+        </w:tabs>
+        <w:ind w:left="5760" w:hanging="360"/>
+      </w:pPr>
+      <w:rPr>
+        <w:rFonts w:ascii="Wingdings" w:hAnsi="Wingdings" w:hint="default"/>
+        <w:sz w:val="20"/>
+      </w:rPr>
+    </w:lvl>
+    <w:lvl w:ilvl="8" w:tentative="1">
+      <w:start w:val="1"/>
+      <w:numFmt w:val="bullet"/>
+      <w:lvlText w:val=""/>
+      <w:lvlJc w:val="left"/>
+      <w:pPr>
+        <w:tabs>
+          <w:tab w:val="num" w:pos="6480"/>
+        </w:tabs>
+        <w:ind w:left="6480" w:hanging="360"/>
+      </w:pPr>
+      <w:rPr>
+        <w:rFonts w:ascii="Wingdings" w:hAnsi="Wingdings" w:hint="default"/>
+        <w:sz w:val="20"/>
+      </w:rPr>
+    </w:lvl>
+  </w:abstractNum>
+  <w:abstractNum w:abstractNumId="4">
     <w:nsid w:val="4501768B"/>
     <w:multiLevelType w:val="hybridMultilevel"/>
     <w:tmpl w:val="2AF2EFDE"/>
@@ -1080,7 +2587,7 @@
       </w:pPr>
     </w:lvl>
   </w:abstractNum>
-  <w:abstractNum w:abstractNumId="1">
+  <w:abstractNum w:abstractNumId="5">
     <w:nsid w:val="5D833A8E"/>
     <w:multiLevelType w:val="hybridMultilevel"/>
     <w:tmpl w:val="081ECA6E"/>
@@ -1169,10 +2676,174 @@
       </w:pPr>
     </w:lvl>
   </w:abstractNum>
+  <w:abstractNum w:abstractNumId="6">
+    <w:nsid w:val="76A4499D"/>
+    <w:multiLevelType w:val="multilevel"/>
+    <w:tmpl w:val="C158EF22"/>
+    <w:lvl w:ilvl="0">
+      <w:start w:val="1"/>
+      <w:numFmt w:val="bullet"/>
+      <w:lvlText w:val=""/>
+      <w:lvlJc w:val="left"/>
+      <w:pPr>
+        <w:tabs>
+          <w:tab w:val="num" w:pos="720"/>
+        </w:tabs>
+        <w:ind w:left="720" w:hanging="360"/>
+      </w:pPr>
+      <w:rPr>
+        <w:rFonts w:ascii="Symbol" w:hAnsi="Symbol" w:hint="default"/>
+        <w:sz w:val="20"/>
+      </w:rPr>
+    </w:lvl>
+    <w:lvl w:ilvl="1" w:tentative="1">
+      <w:start w:val="1"/>
+      <w:numFmt w:val="bullet"/>
+      <w:lvlText w:val="o"/>
+      <w:lvlJc w:val="left"/>
+      <w:pPr>
+        <w:tabs>
+          <w:tab w:val="num" w:pos="1440"/>
+        </w:tabs>
+        <w:ind w:left="1440" w:hanging="360"/>
+      </w:pPr>
+      <w:rPr>
+        <w:rFonts w:ascii="Courier New" w:hAnsi="Courier New" w:hint="default"/>
+        <w:sz w:val="20"/>
+      </w:rPr>
+    </w:lvl>
+    <w:lvl w:ilvl="2" w:tentative="1">
+      <w:start w:val="1"/>
+      <w:numFmt w:val="bullet"/>
+      <w:lvlText w:val=""/>
+      <w:lvlJc w:val="left"/>
+      <w:pPr>
+        <w:tabs>
+          <w:tab w:val="num" w:pos="2160"/>
+        </w:tabs>
+        <w:ind w:left="2160" w:hanging="360"/>
+      </w:pPr>
+      <w:rPr>
+        <w:rFonts w:ascii="Wingdings" w:hAnsi="Wingdings" w:hint="default"/>
+        <w:sz w:val="20"/>
+      </w:rPr>
+    </w:lvl>
+    <w:lvl w:ilvl="3" w:tentative="1">
+      <w:start w:val="1"/>
+      <w:numFmt w:val="bullet"/>
+      <w:lvlText w:val=""/>
+      <w:lvlJc w:val="left"/>
+      <w:pPr>
+        <w:tabs>
+          <w:tab w:val="num" w:pos="2880"/>
+        </w:tabs>
+        <w:ind w:left="2880" w:hanging="360"/>
+      </w:pPr>
+      <w:rPr>
+        <w:rFonts w:ascii="Wingdings" w:hAnsi="Wingdings" w:hint="default"/>
+        <w:sz w:val="20"/>
+      </w:rPr>
+    </w:lvl>
+    <w:lvl w:ilvl="4" w:tentative="1">
+      <w:start w:val="1"/>
+      <w:numFmt w:val="bullet"/>
+      <w:lvlText w:val=""/>
+      <w:lvlJc w:val="left"/>
+      <w:pPr>
+        <w:tabs>
+          <w:tab w:val="num" w:pos="3600"/>
+        </w:tabs>
+        <w:ind w:left="3600" w:hanging="360"/>
+      </w:pPr>
+      <w:rPr>
+        <w:rFonts w:ascii="Wingdings" w:hAnsi="Wingdings" w:hint="default"/>
+        <w:sz w:val="20"/>
+      </w:rPr>
+    </w:lvl>
+    <w:lvl w:ilvl="5" w:tentative="1">
+      <w:start w:val="1"/>
+      <w:numFmt w:val="bullet"/>
+      <w:lvlText w:val=""/>
+      <w:lvlJc w:val="left"/>
+      <w:pPr>
+        <w:tabs>
+          <w:tab w:val="num" w:pos="4320"/>
+        </w:tabs>
+        <w:ind w:left="4320" w:hanging="360"/>
+      </w:pPr>
+      <w:rPr>
+        <w:rFonts w:ascii="Wingdings" w:hAnsi="Wingdings" w:hint="default"/>
+        <w:sz w:val="20"/>
+      </w:rPr>
+    </w:lvl>
+    <w:lvl w:ilvl="6" w:tentative="1">
+      <w:start w:val="1"/>
+      <w:numFmt w:val="bullet"/>
+      <w:lvlText w:val=""/>
+      <w:lvlJc w:val="left"/>
+      <w:pPr>
+        <w:tabs>
+          <w:tab w:val="num" w:pos="5040"/>
+        </w:tabs>
+        <w:ind w:left="5040" w:hanging="360"/>
+      </w:pPr>
+      <w:rPr>
+        <w:rFonts w:ascii="Wingdings" w:hAnsi="Wingdings" w:hint="default"/>
+        <w:sz w:val="20"/>
+      </w:rPr>
+    </w:lvl>
+    <w:lvl w:ilvl="7" w:tentative="1">
+      <w:start w:val="1"/>
+      <w:numFmt w:val="bullet"/>
+      <w:lvlText w:val=""/>
+      <w:lvlJc w:val="left"/>
+      <w:pPr>
+        <w:tabs>
+          <w:tab w:val="num" w:pos="5760"/>
+        </w:tabs>
+        <w:ind w:left="5760" w:hanging="360"/>
+      </w:pPr>
+      <w:rPr>
+        <w:rFonts w:ascii="Wingdings" w:hAnsi="Wingdings" w:hint="default"/>
+        <w:sz w:val="20"/>
+      </w:rPr>
+    </w:lvl>
+    <w:lvl w:ilvl="8" w:tentative="1">
+      <w:start w:val="1"/>
+      <w:numFmt w:val="bullet"/>
+      <w:lvlText w:val=""/>
+      <w:lvlJc w:val="left"/>
+      <w:pPr>
+        <w:tabs>
+          <w:tab w:val="num" w:pos="6480"/>
+        </w:tabs>
+        <w:ind w:left="6480" w:hanging="360"/>
+      </w:pPr>
+      <w:rPr>
+        <w:rFonts w:ascii="Wingdings" w:hAnsi="Wingdings" w:hint="default"/>
+        <w:sz w:val="20"/>
+      </w:rPr>
+    </w:lvl>
+  </w:abstractNum>
   <w:num w:numId="1">
+    <w:abstractNumId w:val="4"/>
+  </w:num>
+  <w:num w:numId="2">
+    <w:abstractNumId w:val="5"/>
+  </w:num>
+  <w:num w:numId="3">
     <w:abstractNumId w:val="0"/>
   </w:num>
-  <w:num w:numId="2">
+  <w:num w:numId="4">
+    <w:abstractNumId w:val="2"/>
+  </w:num>
+  <w:num w:numId="5">
+    <w:abstractNumId w:val="6"/>
+  </w:num>
+  <w:num w:numId="6">
+    <w:abstractNumId w:val="3"/>
+  </w:num>
+  <w:num w:numId="7">
     <w:abstractNumId w:val="1"/>
   </w:num>
 </w:numbering>
@@ -1615,9 +3286,32 @@
       <w:szCs w:val="26"/>
     </w:rPr>
   </w:style>
+  <w:style w:type="paragraph" w:styleId="Heading3">
+    <w:name w:val="heading 3"/>
+    <w:basedOn w:val="Normal"/>
+    <w:next w:val="Normal"/>
+    <w:link w:val="Heading3Char"/>
+    <w:uiPriority w:val="9"/>
+    <w:unhideWhenUsed/>
+    <w:qFormat/>
+    <w:rsid w:val="003C03B0"/>
+    <w:pPr>
+      <w:keepNext/>
+      <w:keepLines/>
+      <w:spacing w:before="40" w:after="0"/>
+      <w:outlineLvl w:val="2"/>
+    </w:pPr>
+    <w:rPr>
+      <w:rFonts w:asciiTheme="majorHAnsi" w:eastAsiaTheme="majorEastAsia" w:hAnsiTheme="majorHAnsi" w:cstheme="majorBidi"/>
+      <w:color w:val="1F4D78" w:themeColor="accent1" w:themeShade="7F"/>
+      <w:sz w:val="24"/>
+      <w:szCs w:val="24"/>
+    </w:rPr>
+  </w:style>
   <w:style w:type="character" w:default="1" w:styleId="DefaultParagraphFont">
     <w:name w:val="Default Paragraph Font"/>
     <w:uiPriority w:val="1"/>
+    <w:semiHidden/>
     <w:unhideWhenUsed/>
   </w:style>
   <w:style w:type="table" w:default="1" w:styleId="TableNormal">
@@ -1749,6 +3443,19 @@
       <w:ind w:left="720"/>
       <w:contextualSpacing/>
     </w:pPr>
+  </w:style>
+  <w:style w:type="character" w:customStyle="1" w:styleId="Heading3Char">
+    <w:name w:val="Heading 3 Char"/>
+    <w:basedOn w:val="DefaultParagraphFont"/>
+    <w:link w:val="Heading3"/>
+    <w:uiPriority w:val="9"/>
+    <w:rsid w:val="003C03B0"/>
+    <w:rPr>
+      <w:rFonts w:asciiTheme="majorHAnsi" w:eastAsiaTheme="majorEastAsia" w:hAnsiTheme="majorHAnsi" w:cstheme="majorBidi"/>
+      <w:color w:val="1F4D78" w:themeColor="accent1" w:themeShade="7F"/>
+      <w:sz w:val="24"/>
+      <w:szCs w:val="24"/>
+    </w:rPr>
   </w:style>
 </w:styles>
 </file>

</xml_diff>